<commit_message>
Round 3 of updates from reviewer notes.
</commit_message>
<xml_diff>
--- a/src/docs/ML – Capstone Project.docx
+++ b/src/docs/ML – Capstone Project.docx
@@ -978,7 +978,6 @@
           <w:rFonts w:ascii="Helvetica Neue" w:hAnsi="Helvetica Neue"/>
           <w:noProof/>
         </w:rPr>
-        <w:lastRenderedPageBreak/>
         <w:drawing>
           <wp:inline distT="0" distB="0" distL="0" distR="0" wp14:anchorId="5538B46B" wp14:editId="7B6E565E">
             <wp:extent cx="5486400" cy="535305"/>
@@ -1725,7 +1724,6 @@
           <w:sz w:val="22"/>
           <w:szCs w:val="22"/>
         </w:rPr>
-        <w:lastRenderedPageBreak/>
         <w:t>current</w:t>
       </w:r>
       <w:proofErr w:type="gramEnd"/>
@@ -2964,7 +2962,6 @@
           <w:rFonts w:ascii="Helvetica Neue" w:hAnsi="Helvetica Neue"/>
           <w:noProof/>
         </w:rPr>
-        <w:lastRenderedPageBreak/>
         <w:drawing>
           <wp:inline distT="0" distB="0" distL="0" distR="0" wp14:anchorId="31C3E62D" wp14:editId="2A4A20E2">
             <wp:extent cx="5476240" cy="1625600"/>
@@ -3436,7 +3433,6 @@
         <w:rPr>
           <w:rFonts w:ascii="Helvetica Neue" w:hAnsi="Helvetica Neue"/>
         </w:rPr>
-        <w:lastRenderedPageBreak/>
         <w:t>The most prominent relationship when viewing the features is the relationship between ‘</w:t>
       </w:r>
       <w:proofErr w:type="spellStart"/>
@@ -3797,7 +3793,6 @@
           <w:rFonts w:ascii="Helvetica Neue" w:hAnsi="Helvetica Neue"/>
           <w:noProof/>
         </w:rPr>
-        <w:lastRenderedPageBreak/>
         <w:drawing>
           <wp:inline distT="0" distB="0" distL="0" distR="0" wp14:anchorId="49468697" wp14:editId="7A2C567A">
             <wp:extent cx="5476875" cy="3229610"/>
@@ -4130,7 +4125,6 @@
           <w:rFonts w:ascii="Helvetica Neue" w:hAnsi="Helvetica Neue"/>
           <w:noProof/>
         </w:rPr>
-        <w:lastRenderedPageBreak/>
         <w:drawing>
           <wp:inline distT="0" distB="0" distL="0" distR="0" wp14:anchorId="4FE4EE28" wp14:editId="3007F762">
             <wp:extent cx="4639945" cy="3608705"/>
@@ -4283,14 +4277,7 @@
         <w:rPr>
           <w:rFonts w:ascii="Helvetica Neue" w:hAnsi="Helvetica Neue"/>
         </w:rPr>
-        <w:t xml:space="preserve">There is no shift in the data as previously seen with Goal Attempts.  </w:t>
-      </w:r>
-      <w:r>
-        <w:rPr>
-          <w:rFonts w:ascii="Helvetica Neue" w:hAnsi="Helvetica Neue"/>
-        </w:rPr>
-        <w:lastRenderedPageBreak/>
-        <w:t>At first thought one may assume this would weaken the relationship between Goal Attempts and Shots on Target but though it does show vulnerability to the relationship it doesn’t account for bad shots.  A player could have a good opportunity at a goal attempt and completely waste the opportunity with a poor shot.  And though Shots on Target remain consistent between Home and Away teams, within the 2-7 Shots on Target range don’t score any goals 20% of the time while Away teams don’t score any goals 30% of the time.  These numbers remain consistent with the Goal Attempts data we saw above.</w:t>
+        <w:t>There is no shift in the data as previously seen with Goal Attempts.  At first thought one may assume this would weaken the relationship between Goal Attempts and Shots on Target but though it does show vulnerability to the relationship it doesn’t account for bad shots.  A player could have a good opportunity at a goal attempt and completely waste the opportunity with a poor shot.  And though Shots on Target remain consistent between Home and Away teams, within the 2-7 Shots on Target range don’t score any goals 20% of the time while Away teams don’t score any goals 30% of the time.  These numbers remain consistent with the Goal Attempts data we saw above.</w:t>
       </w:r>
     </w:p>
     <w:p>
@@ -4458,7 +4445,6 @@
         <w:rPr>
           <w:rFonts w:ascii="Helvetica Neue" w:hAnsi="Helvetica Neue"/>
         </w:rPr>
-        <w:lastRenderedPageBreak/>
         <w:t xml:space="preserve">After analyzing the data one can begin to understand the relationship between the features and how we can begin to determine the results of a game.  There is a strong correlation between the features ‘Ball Safe’ and ‘Attacks’.  The more ‘Attacks’ there are the more ‘Dangerous Attacks’ there will be.  The more ‘Dangerous Attacks’ there are increases the likelihood of ‘Goal Attempts’.  The more ‘Goal Attempts’ there are increases the chances of there being a high number of ‘Shots on Target’.  And the more ‘Shots on Target’ there is lead to more ‘opportunities’ to score goals for a team.  </w:t>
       </w:r>
     </w:p>
@@ -4795,13 +4781,153 @@
         <w:rPr>
           <w:rFonts w:ascii="Helvetica Neue" w:hAnsi="Helvetica Neue"/>
         </w:rPr>
-        <w:t xml:space="preserve">tures can be dependent on each other therefore could help determine the result of the match or the number of goals scored by a team.  Logistic Regression will help us determine how much this is true.  Also, SVM is similar in this aspect except for the fact that we can use a non-linear kernel to see if our labels are easily separated.  Downside to both of these classifiers is they are expensive to train.  Cross validation on the SVM took a while on our dataset.  If we were to continue to expand our dataset then SVM could become costly.  I also wanted to try the Gaussian Naïve Bayes classifier </w:t>
-      </w:r>
-      <w:r>
-        <w:rPr>
-          <w:rFonts w:ascii="Helvetica Neue" w:hAnsi="Helvetica Neue"/>
-        </w:rPr>
-        <w:t>as it assumes the features are independent and gives probabilistic value for each of the labels.  Not expecting much out of this classifier as I already believe that the some of the features are dependent on each other.  The KNN classifier was used with the thought that the statistic summary of a match</w:t>
+        <w:t xml:space="preserve">tures can be dependent on each other therefore could help determine the result of the match or the number of goals scored by a team.  Logistic Regression will help us determine how much this is true.  </w:t>
+      </w:r>
+      <w:r>
+        <w:rPr>
+          <w:rFonts w:ascii="Helvetica Neue" w:hAnsi="Helvetica Neue"/>
+        </w:rPr>
+        <w:t>If Logistic Regression has a successful time at predicting the outcomes then we can assume that our features are related and do depend on one another.  Another adva</w:t>
+      </w:r>
+      <w:r>
+        <w:rPr>
+          <w:rFonts w:ascii="Helvetica Neue" w:hAnsi="Helvetica Neue"/>
+        </w:rPr>
+        <w:t xml:space="preserve">ntage of </w:t>
+      </w:r>
+      <w:r>
+        <w:rPr>
+          <w:rFonts w:ascii="Helvetica Neue" w:hAnsi="Helvetica Neue"/>
+        </w:rPr>
+        <w:t>Logistic Regression is that the result also gives us probabilities that we can use to rank each classifier.  This helps in sports</w:t>
+      </w:r>
+      <w:r>
+        <w:rPr>
+          <w:rFonts w:ascii="Helvetica Neue" w:hAnsi="Helvetica Neue"/>
+        </w:rPr>
+        <w:t xml:space="preserve"> to give us an idea of the chances a team has to win, draw or lose.</w:t>
+      </w:r>
+      <w:r>
+        <w:rPr>
+          <w:rFonts w:ascii="Helvetica Neue" w:hAnsi="Helvetica Neue"/>
+        </w:rPr>
+        <w:t xml:space="preserve"> </w:t>
+      </w:r>
+      <w:r>
+        <w:rPr>
+          <w:rFonts w:ascii="Helvetica Neue" w:hAnsi="Helvetica Neue"/>
+        </w:rPr>
+        <w:t xml:space="preserve">Also, SVM is similar to a LR in the fact that it tries to separate the data on a straight line using a linear kernel.  Because of the noise in our data a </w:t>
+      </w:r>
+      <w:r>
+        <w:rPr>
+          <w:rFonts w:ascii="Helvetica Neue" w:hAnsi="Helvetica Neue"/>
+        </w:rPr>
+        <w:t xml:space="preserve">non-linear kernel </w:t>
+      </w:r>
+      <w:r>
+        <w:rPr>
+          <w:rFonts w:ascii="Helvetica Neue" w:hAnsi="Helvetica Neue"/>
+        </w:rPr>
+        <w:t xml:space="preserve">will need to be used </w:t>
+      </w:r>
+      <w:r>
+        <w:rPr>
+          <w:rFonts w:ascii="Helvetica Neue" w:hAnsi="Helvetica Neue"/>
+        </w:rPr>
+        <w:t xml:space="preserve">to see if our labels are easily separated. </w:t>
+      </w:r>
+      <w:r>
+        <w:rPr>
+          <w:rFonts w:ascii="Helvetica Neue" w:hAnsi="Helvetica Neue"/>
+        </w:rPr>
+        <w:t xml:space="preserve"> </w:t>
+      </w:r>
+      <w:r>
+        <w:rPr>
+          <w:rFonts w:ascii="Helvetica Neue" w:hAnsi="Helvetica Neue"/>
+        </w:rPr>
+        <w:t>We also have a bit more flexibility with SVMs in terms tuning the regularization parameters to help fit the model.  But a</w:t>
+      </w:r>
+      <w:r>
+        <w:rPr>
+          <w:rFonts w:ascii="Helvetica Neue" w:hAnsi="Helvetica Neue"/>
+        </w:rPr>
+        <w:t xml:space="preserve"> disadvan</w:t>
+      </w:r>
+      <w:bookmarkStart w:id="0" w:name="_GoBack"/>
+      <w:bookmarkEnd w:id="0"/>
+      <w:r>
+        <w:rPr>
+          <w:rFonts w:ascii="Helvetica Neue" w:hAnsi="Helvetica Neue"/>
+        </w:rPr>
+        <w:t xml:space="preserve">tage to using SVM is that it won’t provide probabilities for each classifier in the output. </w:t>
+      </w:r>
+      <w:r>
+        <w:rPr>
+          <w:rFonts w:ascii="Helvetica Neue" w:hAnsi="Helvetica Neue"/>
+        </w:rPr>
+        <w:t xml:space="preserve"> </w:t>
+      </w:r>
+      <w:r>
+        <w:rPr>
+          <w:rFonts w:ascii="Helvetica Neue" w:hAnsi="Helvetica Neue"/>
+        </w:rPr>
+        <w:t>A d</w:t>
+      </w:r>
+      <w:r>
+        <w:rPr>
+          <w:rFonts w:ascii="Helvetica Neue" w:hAnsi="Helvetica Neue"/>
+        </w:rPr>
+        <w:t>ownside to both of these classifiers is they are expensive to train.  Cross validation on the SVM took a while on our dataset.  If we were to continue to expand our dataset then SVM</w:t>
+      </w:r>
+      <w:r>
+        <w:rPr>
+          <w:rFonts w:ascii="Helvetica Neue" w:hAnsi="Helvetica Neue"/>
+        </w:rPr>
+        <w:t xml:space="preserve"> and LR</w:t>
+      </w:r>
+      <w:r>
+        <w:rPr>
+          <w:rFonts w:ascii="Helvetica Neue" w:hAnsi="Helvetica Neue"/>
+        </w:rPr>
+        <w:t xml:space="preserve"> could become costly.  I also wanted to try the Gaussian Naïve Bayes classifier </w:t>
+      </w:r>
+      <w:r>
+        <w:rPr>
+          <w:rFonts w:ascii="Helvetica Neue" w:hAnsi="Helvetica Neue"/>
+        </w:rPr>
+        <w:t xml:space="preserve">as it assumes the features are independent and gives probabilistic value for each of the labels.  </w:t>
+      </w:r>
+      <w:r>
+        <w:rPr>
+          <w:rFonts w:ascii="Helvetica Neue" w:hAnsi="Helvetica Neue"/>
+        </w:rPr>
+        <w:t xml:space="preserve">Also, GNB requires a huge data set as it uses probabilities based on </w:t>
+      </w:r>
+      <w:r>
+        <w:rPr>
+          <w:rFonts w:ascii="Helvetica Neue" w:hAnsi="Helvetica Neue"/>
+        </w:rPr>
+        <w:t>existing samples.  If a sample is not represented it could affect the posterior probability estimate.  I’m not sure we have a big enough data set to confidently use GNB.  Also n</w:t>
+      </w:r>
+      <w:r>
+        <w:rPr>
+          <w:rFonts w:ascii="Helvetica Neue" w:hAnsi="Helvetica Neue"/>
+        </w:rPr>
+        <w:t xml:space="preserve">ot expecting much out of this classifier </w:t>
+      </w:r>
+      <w:r>
+        <w:rPr>
+          <w:rFonts w:ascii="Helvetica Neue" w:hAnsi="Helvetica Neue"/>
+        </w:rPr>
+        <w:t>because</w:t>
+      </w:r>
+      <w:r>
+        <w:rPr>
+          <w:rFonts w:ascii="Helvetica Neue" w:hAnsi="Helvetica Neue"/>
+        </w:rPr>
+        <w:t xml:space="preserve"> I already believe that the some of the features are dependent on each other.  The KNN classifier was used with the thought that the statistic summary of a match</w:t>
       </w:r>
       <w:r>
         <w:rPr>
@@ -4819,20 +4945,49 @@
         <w:rPr>
           <w:rFonts w:ascii="Helvetica Neue" w:hAnsi="Helvetica Neue"/>
         </w:rPr>
+        <w:t xml:space="preserve">KNN does this by using the local data points surrounding the upcoming data point to obtain a prediction.   </w:t>
+      </w:r>
+      <w:r>
+        <w:rPr>
+          <w:rFonts w:ascii="Helvetica Neue" w:hAnsi="Helvetica Neue"/>
+        </w:rPr>
         <w:t>The last classifier that I decided to try was using a Random Fo</w:t>
       </w:r>
       <w:r>
         <w:rPr>
           <w:rFonts w:ascii="Helvetica Neue" w:hAnsi="Helvetica Neue"/>
         </w:rPr>
-        <w:t xml:space="preserve">rest algorithm.  Similar to KNN, the Random Forest algorithms takes a combination of tree predictors where each tree is close in distribution to the other trees and then outputs a class that </w:t>
-      </w:r>
-      <w:r>
-        <w:rPr>
-          <w:rFonts w:ascii="Helvetica Neue" w:hAnsi="Helvetica Neue"/>
-        </w:rPr>
-        <w:lastRenderedPageBreak/>
-        <w:t>is the average of all the classes outputted by the trees.  This helps overcome the problems of over fitting by the individual trees.</w:t>
+        <w:t xml:space="preserve">rest algorithm.  Similar to KNN, the Random Forest algorithms takes a combination of </w:t>
+      </w:r>
+      <w:r>
+        <w:rPr>
+          <w:rFonts w:ascii="Helvetica Neue" w:hAnsi="Helvetica Neue"/>
+        </w:rPr>
+        <w:t xml:space="preserve">individual </w:t>
+      </w:r>
+      <w:r>
+        <w:rPr>
+          <w:rFonts w:ascii="Helvetica Neue" w:hAnsi="Helvetica Neue"/>
+        </w:rPr>
+        <w:t xml:space="preserve">tree predictors where each tree is close in distribution to the other trees and then outputs a class that is the average of all the classes outputted by </w:t>
+      </w:r>
+      <w:r>
+        <w:rPr>
+          <w:rFonts w:ascii="Helvetica Neue" w:hAnsi="Helvetica Neue"/>
+        </w:rPr>
+        <w:t xml:space="preserve">all </w:t>
+      </w:r>
+      <w:r>
+        <w:rPr>
+          <w:rFonts w:ascii="Helvetica Neue" w:hAnsi="Helvetica Neue"/>
+        </w:rPr>
+        <w:t>the trees.  This helps overcome the problems of over fitting by the individual trees.</w:t>
+      </w:r>
+      <w:r>
+        <w:rPr>
+          <w:rFonts w:ascii="Helvetica Neue" w:hAnsi="Helvetica Neue"/>
+        </w:rPr>
+        <w:t xml:space="preserve">  This algorithm could be useful to our data as it can go through each feature decision systematically and compare upcoming matches to those same features and will give it a similar prediction.  </w:t>
       </w:r>
     </w:p>
     <w:p>
@@ -5309,7 +5464,6 @@
           <w:rFonts w:ascii="Helvetica Neue" w:hAnsi="Helvetica Neue"/>
           <w:b/>
         </w:rPr>
-        <w:lastRenderedPageBreak/>
         <w:t>Refinement</w:t>
       </w:r>
     </w:p>
@@ -5541,7 +5695,6 @@
           <w:rFonts w:ascii="Helvetica Neue" w:hAnsi="Helvetica Neue"/>
           <w:noProof/>
         </w:rPr>
-        <w:lastRenderedPageBreak/>
         <w:drawing>
           <wp:inline distT="0" distB="0" distL="0" distR="0" wp14:anchorId="59FEDF9D" wp14:editId="102A98F2">
             <wp:extent cx="5476240" cy="1625600"/>
@@ -5994,7 +6147,6 @@
         <w:rPr>
           <w:rFonts w:ascii="Helvetica Neue" w:hAnsi="Helvetica Neue"/>
         </w:rPr>
-        <w:lastRenderedPageBreak/>
         <w:tab/>
       </w:r>
     </w:p>
@@ -6126,6 +6278,22 @@
         </w:rPr>
         <w:t>Reflection</w:t>
       </w:r>
+      <w:r>
+        <w:rPr>
+          <w:rFonts w:ascii="Helvetica Neue" w:hAnsi="Helvetica Neue"/>
+          <w:b/>
+        </w:rPr>
+        <w:t xml:space="preserve"> and Free-Form Visualization</w:t>
+      </w:r>
+    </w:p>
+    <w:p>
+      <w:pPr>
+        <w:ind w:left="-288" w:right="-288"/>
+        <w:rPr>
+          <w:rFonts w:ascii="Helvetica Neue" w:hAnsi="Helvetica Neue"/>
+          <w:b/>
+        </w:rPr>
+      </w:pPr>
     </w:p>
     <w:p>
       <w:pPr>
@@ -6189,129 +6357,127 @@
         <w:rPr>
           <w:rFonts w:ascii="Helvetica Neue" w:hAnsi="Helvetica Neue"/>
         </w:rPr>
-        <w:t>.  One attempts to predict the amount of goals scored and the other attempts to predict the end result of the game.  Both succeed at predicting their respective results better than picking the results at random</w:t>
-      </w:r>
-      <w:r>
-        <w:rPr>
-          <w:rFonts w:ascii="Helvetica Neue" w:hAnsi="Helvetica Neue"/>
-        </w:rPr>
-        <w:t>.   Because of this, we know that our models can start to form a description of our matches on v</w:t>
-      </w:r>
-      <w:r>
-        <w:rPr>
-          <w:rFonts w:ascii="Helvetica Neue" w:hAnsi="Helvetica Neue"/>
-        </w:rPr>
-        <w:t>ery limited data.  But we can also see how our models begin to lack information and are not able to fully summarize matches.  Looking at the predictions we can start to see how both the mode</w:t>
-      </w:r>
-      <w:r>
-        <w:rPr>
-          <w:rFonts w:ascii="Helvetica Neue" w:hAnsi="Helvetica Neue"/>
-        </w:rPr>
-        <w:t>ls make predictions in comparison to the home team advantage that we initially mentioned</w:t>
-      </w:r>
-      <w:r>
-        <w:rPr>
-          <w:rFonts w:ascii="Helvetica Neue" w:hAnsi="Helvetica Neue"/>
-        </w:rPr>
-        <w:t xml:space="preserve">.  For the ‘points’ model, it </w:t>
-      </w:r>
-      <w:r>
-        <w:rPr>
-          <w:rFonts w:ascii="Helvetica Neue" w:hAnsi="Helvetica Neue"/>
-        </w:rPr>
-        <w:t xml:space="preserve">predicted the home team to win 8 more games than they actually did and predicted the away team to lose 11 more games.  As for the ‘goals’ model, it actually predicted the away team would score </w:t>
-      </w:r>
-      <w:r>
-        <w:rPr>
-          <w:rFonts w:ascii="Helvetica Neue" w:hAnsi="Helvetica Neue"/>
-        </w:rPr>
-        <w:t>more (2 or more</w:t>
-      </w:r>
-      <w:r>
-        <w:rPr>
-          <w:rFonts w:ascii="Helvetica Neue" w:hAnsi="Helvetica Neue"/>
-        </w:rPr>
-        <w:t>) in more games but actually end</w:t>
-      </w:r>
-      <w:bookmarkStart w:id="0" w:name="_GoBack"/>
-      <w:bookmarkEnd w:id="0"/>
-      <w:r>
-        <w:rPr>
-          <w:rFonts w:ascii="Helvetica Neue" w:hAnsi="Helvetica Neue"/>
-        </w:rPr>
-        <w:t xml:space="preserve">ed up scoring less.  It also predicted the home team would score less (0-1) in more games but actually ended up having more teams with 2 or more goals.  </w:t>
-      </w:r>
-      <w:r>
-        <w:rPr>
-          <w:rFonts w:ascii="Helvetica Neue" w:hAnsi="Helvetica Neue"/>
-        </w:rPr>
-        <w:t>The ‘goals’ model actually seems to go against the home field advantage and generally makes them the lesser scoring team.</w:t>
-      </w:r>
-    </w:p>
-    <w:p>
-      <w:pPr>
-        <w:ind w:left="-288" w:right="-288" w:firstLine="720"/>
-        <w:rPr>
-          <w:rFonts w:ascii="Helvetica Neue" w:hAnsi="Helvetica Neue"/>
-        </w:rPr>
-      </w:pPr>
-    </w:p>
-    <w:p>
-      <w:pPr>
-        <w:ind w:left="-288" w:right="-288"/>
-        <w:rPr>
-          <w:rFonts w:ascii="Helvetica Neue" w:hAnsi="Helvetica Neue"/>
-          <w:b/>
-        </w:rPr>
-      </w:pPr>
-      <w:r>
-        <w:rPr>
-          <w:rFonts w:ascii="Helvetica Neue" w:hAnsi="Helvetica Neue"/>
-          <w:b/>
-        </w:rPr>
-        <w:t>Free-Form Visualization</w:t>
-      </w:r>
-    </w:p>
-    <w:p>
-      <w:pPr>
-        <w:ind w:left="-288" w:right="-288"/>
-        <w:rPr>
-          <w:rFonts w:ascii="Helvetica Neue" w:hAnsi="Helvetica Neue"/>
-          <w:b/>
-        </w:rPr>
-      </w:pPr>
-    </w:p>
-    <w:p>
-      <w:pPr>
-        <w:ind w:left="-288" w:right="-288"/>
-        <w:rPr>
-          <w:rFonts w:ascii="Helvetica Neue" w:hAnsi="Helvetica Neue"/>
-        </w:rPr>
-      </w:pPr>
-      <w:r>
-        <w:rPr>
-          <w:rFonts w:ascii="Helvetica Neue" w:hAnsi="Helvetica Neue"/>
-        </w:rPr>
-        <w:t xml:space="preserve">Points </w:t>
-      </w:r>
-      <w:r>
-        <w:rPr>
-          <w:rFonts w:ascii="Helvetica Neue" w:hAnsi="Helvetica Neue"/>
-        </w:rPr>
-        <w:t>Results</w:t>
-      </w:r>
-    </w:p>
-    <w:p>
-      <w:pPr>
-        <w:ind w:left="-288" w:right="-288"/>
-        <w:rPr>
-          <w:rFonts w:ascii="Helvetica Neue" w:hAnsi="Helvetica Neue"/>
-        </w:rPr>
-      </w:pPr>
-    </w:p>
-    <w:p>
-      <w:pPr>
-        <w:ind w:left="-288" w:right="-288"/>
+        <w:t xml:space="preserve">.  One attempts to predict the amount of goals scored and the other attempts to predict the end result of the game.  </w:t>
+      </w:r>
+    </w:p>
+    <w:p>
+      <w:pPr>
+        <w:ind w:left="-288" w:right="-288"/>
+        <w:rPr>
+          <w:rFonts w:ascii="Helvetica Neue" w:hAnsi="Helvetica Neue"/>
+        </w:rPr>
+      </w:pPr>
+    </w:p>
+    <w:p>
+      <w:pPr>
+        <w:ind w:left="-288" w:right="-288" w:firstLine="1008"/>
+        <w:rPr>
+          <w:rFonts w:ascii="Helvetica Neue" w:hAnsi="Helvetica Neue"/>
+        </w:rPr>
+      </w:pPr>
+      <w:r>
+        <w:rPr>
+          <w:rFonts w:ascii="Helvetica Neue" w:hAnsi="Helvetica Neue"/>
+        </w:rPr>
+        <w:t>Below is a Confusion Matrix with the results of the ‘P</w:t>
+      </w:r>
+      <w:r>
+        <w:rPr>
+          <w:rFonts w:ascii="Helvetica Neue" w:hAnsi="Helvetica Neue"/>
+        </w:rPr>
+        <w:t xml:space="preserve">oints’ model.  This graph is breaking out the </w:t>
+      </w:r>
+      <w:r>
+        <w:rPr>
+          <w:rFonts w:ascii="Helvetica Neue" w:hAnsi="Helvetica Neue"/>
+        </w:rPr>
+        <w:t>Actual</w:t>
+      </w:r>
+      <w:r>
+        <w:rPr>
+          <w:rFonts w:ascii="Helvetica Neue" w:hAnsi="Helvetica Neue"/>
+        </w:rPr>
+        <w:t xml:space="preserve"> values from the Predicted values.  The labels on the left are </w:t>
+      </w:r>
+      <w:r>
+        <w:rPr>
+          <w:rFonts w:ascii="Helvetica Neue" w:hAnsi="Helvetica Neue"/>
+        </w:rPr>
+        <w:t>Actual Results</w:t>
+      </w:r>
+      <w:r>
+        <w:rPr>
+          <w:rFonts w:ascii="Helvetica Neue" w:hAnsi="Helvetica Neue"/>
+        </w:rPr>
+        <w:t xml:space="preserve"> and the labels on the bottom are </w:t>
+      </w:r>
+      <w:proofErr w:type="gramStart"/>
+      <w:r>
+        <w:rPr>
+          <w:rFonts w:ascii="Helvetica Neue" w:hAnsi="Helvetica Neue"/>
+        </w:rPr>
+        <w:t>Predicted</w:t>
+      </w:r>
+      <w:proofErr w:type="gramEnd"/>
+      <w:r>
+        <w:rPr>
+          <w:rFonts w:ascii="Helvetica Neue" w:hAnsi="Helvetica Neue"/>
+        </w:rPr>
+        <w:t>.  Out of the ‘0’ label</w:t>
+      </w:r>
+      <w:r>
+        <w:rPr>
+          <w:rFonts w:ascii="Helvetica Neue" w:hAnsi="Helvetica Neue"/>
+        </w:rPr>
+        <w:t>s</w:t>
+      </w:r>
+      <w:r>
+        <w:rPr>
+          <w:rFonts w:ascii="Helvetica Neue" w:hAnsi="Helvetica Neue"/>
+        </w:rPr>
+        <w:t xml:space="preserve">, we predicted 19 </w:t>
+      </w:r>
+      <w:r>
+        <w:rPr>
+          <w:rFonts w:ascii="Helvetica Neue" w:hAnsi="Helvetica Neue"/>
+        </w:rPr>
+        <w:t>teams losing</w:t>
+      </w:r>
+      <w:r>
+        <w:rPr>
+          <w:rFonts w:ascii="Helvetica Neue" w:hAnsi="Helvetica Neue"/>
+        </w:rPr>
+        <w:t xml:space="preserve"> </w:t>
+      </w:r>
+      <w:r>
+        <w:rPr>
+          <w:rFonts w:ascii="Helvetica Neue" w:hAnsi="Helvetica Neue"/>
+        </w:rPr>
+        <w:t>correctly</w:t>
+      </w:r>
+      <w:r>
+        <w:rPr>
+          <w:rFonts w:ascii="Helvetica Neue" w:hAnsi="Helvetica Neue"/>
+        </w:rPr>
+        <w:t xml:space="preserve"> and assigned ‘1’ to 8 of the predictions and 13 to the ‘3’ class.  Those numbers on that single row equals 40 </w:t>
+      </w:r>
+      <w:r>
+        <w:rPr>
+          <w:rFonts w:ascii="Helvetica Neue" w:hAnsi="Helvetica Neue"/>
+        </w:rPr>
+        <w:t xml:space="preserve">teams losing </w:t>
+      </w:r>
+      <w:r>
+        <w:rPr>
+          <w:rFonts w:ascii="Helvetica Neue" w:hAnsi="Helvetica Neue"/>
+        </w:rPr>
+        <w:t xml:space="preserve">total.  Which easily flips to the bottom row since the numbers should match up.  If 40 teams lose a match then 40 teams need to win a match.  The middle row is number of ties, which is a total of 9 matches, 18 teams.  We predicted 5 ties right but predicted falsely assigned 8 ties as losses and 8 teams as wins.  </w:t>
+      </w:r>
+    </w:p>
+    <w:p>
+      <w:pPr>
+        <w:ind w:left="-288" w:right="-288"/>
+        <w:jc w:val="center"/>
         <w:rPr>
           <w:rFonts w:ascii="Helvetica Neue" w:hAnsi="Helvetica Neue"/>
           <w:b/>
@@ -6323,7 +6489,352 @@
           <w:b/>
           <w:noProof/>
         </w:rPr>
-        <w:lastRenderedPageBreak/>
+        <w:drawing>
+          <wp:inline distT="0" distB="0" distL="0" distR="0" wp14:anchorId="2D1D076A" wp14:editId="4DB23F1B">
+            <wp:extent cx="3838458" cy="2893060"/>
+            <wp:effectExtent l="0" t="0" r="0" b="2540"/>
+            <wp:docPr id="9" name="Picture 1" descr="Macintosh HD:Users:senzari:Desktop:cnf_points.png"/>
+            <wp:cNvGraphicFramePr>
+              <a:graphicFrameLocks xmlns:a="http://schemas.openxmlformats.org/drawingml/2006/main" noChangeAspect="1"/>
+            </wp:cNvGraphicFramePr>
+            <a:graphic xmlns:a="http://schemas.openxmlformats.org/drawingml/2006/main">
+              <a:graphicData uri="http://schemas.openxmlformats.org/drawingml/2006/picture">
+                <pic:pic xmlns:pic="http://schemas.openxmlformats.org/drawingml/2006/picture">
+                  <pic:nvPicPr>
+                    <pic:cNvPr id="0" name="Picture 1" descr="Macintosh HD:Users:senzari:Desktop:cnf_points.png"/>
+                    <pic:cNvPicPr>
+                      <a:picLocks noChangeAspect="1" noChangeArrowheads="1"/>
+                    </pic:cNvPicPr>
+                  </pic:nvPicPr>
+                  <pic:blipFill>
+                    <a:blip r:embed="rId31">
+                      <a:extLst>
+                        <a:ext uri="{28A0092B-C50C-407E-A947-70E740481C1C}">
+                          <a14:useLocalDpi xmlns:a14="http://schemas.microsoft.com/office/drawing/2010/main" val="0"/>
+                        </a:ext>
+                      </a:extLst>
+                    </a:blip>
+                    <a:srcRect/>
+                    <a:stretch>
+                      <a:fillRect/>
+                    </a:stretch>
+                  </pic:blipFill>
+                  <pic:spPr bwMode="auto">
+                    <a:xfrm>
+                      <a:off x="0" y="0"/>
+                      <a:ext cx="3838512" cy="2893100"/>
+                    </a:xfrm>
+                    <a:prstGeom prst="rect">
+                      <a:avLst/>
+                    </a:prstGeom>
+                    <a:noFill/>
+                    <a:ln>
+                      <a:noFill/>
+                    </a:ln>
+                  </pic:spPr>
+                </pic:pic>
+              </a:graphicData>
+            </a:graphic>
+          </wp:inline>
+        </w:drawing>
+      </w:r>
+    </w:p>
+    <w:p>
+      <w:pPr>
+        <w:ind w:left="-288" w:right="-288"/>
+        <w:rPr>
+          <w:rFonts w:ascii="Helvetica Neue" w:hAnsi="Helvetica Neue"/>
+          <w:b/>
+        </w:rPr>
+      </w:pPr>
+    </w:p>
+    <w:p>
+      <w:pPr>
+        <w:ind w:left="-288" w:right="-288"/>
+        <w:rPr>
+          <w:rFonts w:ascii="Helvetica Neue" w:hAnsi="Helvetica Neue"/>
+        </w:rPr>
+      </w:pPr>
+      <w:r>
+        <w:rPr>
+          <w:rFonts w:ascii="Helvetica Neue" w:hAnsi="Helvetica Neue"/>
+        </w:rPr>
+        <w:t>Similarly</w:t>
+      </w:r>
+      <w:r>
+        <w:rPr>
+          <w:rFonts w:ascii="Helvetica Neue" w:hAnsi="Helvetica Neue"/>
+        </w:rPr>
+        <w:t>,</w:t>
+      </w:r>
+      <w:r>
+        <w:rPr>
+          <w:rFonts w:ascii="Helvetica Neue" w:hAnsi="Helvetica Neue"/>
+        </w:rPr>
+        <w:t xml:space="preserve"> below we have the Confusion Matrix for the </w:t>
+      </w:r>
+      <w:r>
+        <w:rPr>
+          <w:rFonts w:ascii="Helvetica Neue" w:hAnsi="Helvetica Neue"/>
+        </w:rPr>
+        <w:t>‘</w:t>
+      </w:r>
+      <w:r>
+        <w:rPr>
+          <w:rFonts w:ascii="Helvetica Neue" w:hAnsi="Helvetica Neue"/>
+        </w:rPr>
+        <w:t>Goals</w:t>
+      </w:r>
+      <w:r>
+        <w:rPr>
+          <w:rFonts w:ascii="Helvetica Neue" w:hAnsi="Helvetica Neue"/>
+        </w:rPr>
+        <w:t>’</w:t>
+      </w:r>
+      <w:r>
+        <w:rPr>
+          <w:rFonts w:ascii="Helvetica Neue" w:hAnsi="Helvetica Neue"/>
+        </w:rPr>
+        <w:t xml:space="preserve"> method.  We have 41 teams score predicted correctly scoring 0-1 goals but also predicted an extra 19 teams scoring 0-1 when they actually scored 2 or more.  Also, we correctly predicted 20 teams scoring 2 or more goals but missed </w:t>
+      </w:r>
+      <w:proofErr w:type="gramStart"/>
+      <w:r>
+        <w:rPr>
+          <w:rFonts w:ascii="Helvetica Neue" w:hAnsi="Helvetica Neue"/>
+        </w:rPr>
+        <w:t>an extra</w:t>
+      </w:r>
+      <w:proofErr w:type="gramEnd"/>
+      <w:r>
+        <w:rPr>
+          <w:rFonts w:ascii="Helvetica Neue" w:hAnsi="Helvetica Neue"/>
+        </w:rPr>
+        <w:t xml:space="preserve"> 18 teams that scored in that same category.</w:t>
+      </w:r>
+    </w:p>
+    <w:p>
+      <w:pPr>
+        <w:ind w:left="-288" w:right="-288"/>
+        <w:rPr>
+          <w:rFonts w:ascii="Helvetica Neue" w:hAnsi="Helvetica Neue"/>
+          <w:b/>
+        </w:rPr>
+      </w:pPr>
+    </w:p>
+    <w:p>
+      <w:pPr>
+        <w:ind w:left="-288" w:right="-288"/>
+        <w:jc w:val="center"/>
+        <w:rPr>
+          <w:rFonts w:ascii="Helvetica Neue" w:hAnsi="Helvetica Neue"/>
+          <w:b/>
+        </w:rPr>
+      </w:pPr>
+      <w:r>
+        <w:rPr>
+          <w:rFonts w:ascii="Helvetica Neue" w:hAnsi="Helvetica Neue"/>
+          <w:b/>
+          <w:noProof/>
+        </w:rPr>
+        <w:drawing>
+          <wp:inline distT="0" distB="0" distL="0" distR="0" wp14:anchorId="4A2BC13B" wp14:editId="0BA0C6C9">
+            <wp:extent cx="3492500" cy="2656633"/>
+            <wp:effectExtent l="0" t="0" r="0" b="10795"/>
+            <wp:docPr id="10" name="Picture 2" descr="Macintosh HD:Users:senzari:Desktop:cnf_goals.png"/>
+            <wp:cNvGraphicFramePr>
+              <a:graphicFrameLocks xmlns:a="http://schemas.openxmlformats.org/drawingml/2006/main" noChangeAspect="1"/>
+            </wp:cNvGraphicFramePr>
+            <a:graphic xmlns:a="http://schemas.openxmlformats.org/drawingml/2006/main">
+              <a:graphicData uri="http://schemas.openxmlformats.org/drawingml/2006/picture">
+                <pic:pic xmlns:pic="http://schemas.openxmlformats.org/drawingml/2006/picture">
+                  <pic:nvPicPr>
+                    <pic:cNvPr id="0" name="Picture 2" descr="Macintosh HD:Users:senzari:Desktop:cnf_goals.png"/>
+                    <pic:cNvPicPr>
+                      <a:picLocks noChangeAspect="1" noChangeArrowheads="1"/>
+                    </pic:cNvPicPr>
+                  </pic:nvPicPr>
+                  <pic:blipFill>
+                    <a:blip r:embed="rId32">
+                      <a:extLst>
+                        <a:ext uri="{28A0092B-C50C-407E-A947-70E740481C1C}">
+                          <a14:useLocalDpi xmlns:a14="http://schemas.microsoft.com/office/drawing/2010/main" val="0"/>
+                        </a:ext>
+                      </a:extLst>
+                    </a:blip>
+                    <a:srcRect/>
+                    <a:stretch>
+                      <a:fillRect/>
+                    </a:stretch>
+                  </pic:blipFill>
+                  <pic:spPr bwMode="auto">
+                    <a:xfrm>
+                      <a:off x="0" y="0"/>
+                      <a:ext cx="3493004" cy="2657016"/>
+                    </a:xfrm>
+                    <a:prstGeom prst="rect">
+                      <a:avLst/>
+                    </a:prstGeom>
+                    <a:noFill/>
+                    <a:ln>
+                      <a:noFill/>
+                    </a:ln>
+                  </pic:spPr>
+                </pic:pic>
+              </a:graphicData>
+            </a:graphic>
+          </wp:inline>
+        </w:drawing>
+      </w:r>
+    </w:p>
+    <w:p>
+      <w:pPr>
+        <w:ind w:left="-288" w:right="-288"/>
+        <w:rPr>
+          <w:rFonts w:ascii="Helvetica Neue" w:hAnsi="Helvetica Neue"/>
+        </w:rPr>
+      </w:pPr>
+    </w:p>
+    <w:p>
+      <w:pPr>
+        <w:ind w:left="-288" w:right="-288"/>
+        <w:rPr>
+          <w:rFonts w:ascii="Helvetica Neue" w:hAnsi="Helvetica Neue"/>
+        </w:rPr>
+      </w:pPr>
+    </w:p>
+    <w:p>
+      <w:pPr>
+        <w:ind w:left="-288" w:right="-288"/>
+        <w:rPr>
+          <w:rFonts w:ascii="Helvetica Neue" w:hAnsi="Helvetica Neue"/>
+        </w:rPr>
+      </w:pPr>
+    </w:p>
+    <w:p>
+      <w:pPr>
+        <w:ind w:left="-288" w:right="-288"/>
+        <w:rPr>
+          <w:rFonts w:ascii="Helvetica Neue" w:hAnsi="Helvetica Neue"/>
+        </w:rPr>
+      </w:pPr>
+      <w:r>
+        <w:rPr>
+          <w:rFonts w:ascii="Helvetica Neue" w:hAnsi="Helvetica Neue"/>
+        </w:rPr>
+        <w:t xml:space="preserve">Both </w:t>
+      </w:r>
+      <w:r>
+        <w:rPr>
+          <w:rFonts w:ascii="Helvetica Neue" w:hAnsi="Helvetica Neue"/>
+        </w:rPr>
+        <w:t xml:space="preserve">models </w:t>
+      </w:r>
+      <w:r>
+        <w:rPr>
+          <w:rFonts w:ascii="Helvetica Neue" w:hAnsi="Helvetica Neue"/>
+        </w:rPr>
+        <w:t>succeed at predicting their respective results better than picking the results at random</w:t>
+      </w:r>
+      <w:r>
+        <w:rPr>
+          <w:rFonts w:ascii="Helvetica Neue" w:hAnsi="Helvetica Neue"/>
+        </w:rPr>
+        <w:t>.   Because of this, we know that our models can start to form a description of our matches on v</w:t>
+      </w:r>
+      <w:r>
+        <w:rPr>
+          <w:rFonts w:ascii="Helvetica Neue" w:hAnsi="Helvetica Neue"/>
+        </w:rPr>
+        <w:t>ery limited data.  But we can also see how our models begin to lack information and are not able to fully summarize matches.  Looking at the predictions we can start to see how both the mode</w:t>
+      </w:r>
+      <w:r>
+        <w:rPr>
+          <w:rFonts w:ascii="Helvetica Neue" w:hAnsi="Helvetica Neue"/>
+        </w:rPr>
+        <w:t>ls make predictions in comparison to the home team advantage that we initially mentioned</w:t>
+      </w:r>
+      <w:r>
+        <w:rPr>
+          <w:rFonts w:ascii="Helvetica Neue" w:hAnsi="Helvetica Neue"/>
+        </w:rPr>
+        <w:t xml:space="preserve">.  For the ‘points’ model, it </w:t>
+      </w:r>
+      <w:r>
+        <w:rPr>
+          <w:rFonts w:ascii="Helvetica Neue" w:hAnsi="Helvetica Neue"/>
+        </w:rPr>
+        <w:t xml:space="preserve">predicted the home team to win 8 more games than they actually did and predicted the away team to lose 11 more games.  As for the ‘goals’ model, it actually predicted the away team would score </w:t>
+      </w:r>
+      <w:r>
+        <w:rPr>
+          <w:rFonts w:ascii="Helvetica Neue" w:hAnsi="Helvetica Neue"/>
+        </w:rPr>
+        <w:t>more (2 or more</w:t>
+      </w:r>
+      <w:r>
+        <w:rPr>
+          <w:rFonts w:ascii="Helvetica Neue" w:hAnsi="Helvetica Neue"/>
+        </w:rPr>
+        <w:t xml:space="preserve">) in more games but actually ended up scoring less.  It also predicted the home team would score less (0-1) in more games but actually ended up having more teams with 2 or more goals.  </w:t>
+      </w:r>
+      <w:r>
+        <w:rPr>
+          <w:rFonts w:ascii="Helvetica Neue" w:hAnsi="Helvetica Neue"/>
+        </w:rPr>
+        <w:t>The ‘goals’ model actually seems to go against the home field advantage and generally makes them the lesser scoring team.</w:t>
+      </w:r>
+    </w:p>
+    <w:p>
+      <w:pPr>
+        <w:ind w:right="-288"/>
+        <w:rPr>
+          <w:rFonts w:ascii="Helvetica Neue" w:hAnsi="Helvetica Neue"/>
+          <w:b/>
+        </w:rPr>
+      </w:pPr>
+    </w:p>
+    <w:p>
+      <w:pPr>
+        <w:ind w:left="-288" w:right="-288"/>
+        <w:rPr>
+          <w:rFonts w:ascii="Helvetica Neue" w:hAnsi="Helvetica Neue"/>
+        </w:rPr>
+      </w:pPr>
+      <w:r>
+        <w:rPr>
+          <w:rFonts w:ascii="Helvetica Neue" w:hAnsi="Helvetica Neue"/>
+        </w:rPr>
+        <w:t xml:space="preserve">Points </w:t>
+      </w:r>
+      <w:r>
+        <w:rPr>
+          <w:rFonts w:ascii="Helvetica Neue" w:hAnsi="Helvetica Neue"/>
+        </w:rPr>
+        <w:t>Results</w:t>
+      </w:r>
+    </w:p>
+    <w:p>
+      <w:pPr>
+        <w:ind w:left="-288" w:right="-288"/>
+        <w:rPr>
+          <w:rFonts w:ascii="Helvetica Neue" w:hAnsi="Helvetica Neue"/>
+        </w:rPr>
+      </w:pPr>
+    </w:p>
+    <w:p>
+      <w:pPr>
+        <w:ind w:left="-288" w:right="-288"/>
+        <w:rPr>
+          <w:rFonts w:ascii="Helvetica Neue" w:hAnsi="Helvetica Neue"/>
+          <w:b/>
+        </w:rPr>
+      </w:pPr>
+      <w:r>
+        <w:rPr>
+          <w:rFonts w:ascii="Helvetica Neue" w:hAnsi="Helvetica Neue"/>
+          <w:b/>
+          <w:noProof/>
+        </w:rPr>
         <w:drawing>
           <wp:inline distT="0" distB="0" distL="0" distR="0" wp14:anchorId="04FC11CF" wp14:editId="4416D210">
             <wp:extent cx="2052320" cy="1528005"/>
@@ -6342,7 +6853,7 @@
                     </pic:cNvPicPr>
                   </pic:nvPicPr>
                   <pic:blipFill>
-                    <a:blip r:embed="rId31">
+                    <a:blip r:embed="rId33">
                       <a:extLst>
                         <a:ext uri="{28A0092B-C50C-407E-A947-70E740481C1C}">
                           <a14:useLocalDpi xmlns:a14="http://schemas.microsoft.com/office/drawing/2010/main" val="0"/>
@@ -6404,7 +6915,7 @@
                     </pic:cNvPicPr>
                   </pic:nvPicPr>
                   <pic:blipFill>
-                    <a:blip r:embed="rId32">
+                    <a:blip r:embed="rId34">
                       <a:extLst>
                         <a:ext uri="{28A0092B-C50C-407E-A947-70E740481C1C}">
                           <a14:useLocalDpi xmlns:a14="http://schemas.microsoft.com/office/drawing/2010/main" val="0"/>
@@ -6499,7 +7010,7 @@
                     </pic:cNvPicPr>
                   </pic:nvPicPr>
                   <pic:blipFill>
-                    <a:blip r:embed="rId33">
+                    <a:blip r:embed="rId35">
                       <a:extLst>
                         <a:ext uri="{28A0092B-C50C-407E-A947-70E740481C1C}">
                           <a14:useLocalDpi xmlns:a14="http://schemas.microsoft.com/office/drawing/2010/main" val="0"/>
@@ -6541,6 +7052,7 @@
         <w:rPr>
           <w:rFonts w:ascii="Helvetica Neue" w:hAnsi="Helvetica Neue"/>
           <w:b/>
+          <w:noProof/>
         </w:rPr>
         <w:drawing>
           <wp:inline distT="0" distB="0" distL="0" distR="0" wp14:anchorId="434569B7" wp14:editId="58F57A87">
@@ -6560,7 +7072,7 @@
                     </pic:cNvPicPr>
                   </pic:nvPicPr>
                   <pic:blipFill>
-                    <a:blip r:embed="rId34">
+                    <a:blip r:embed="rId36">
                       <a:extLst>
                         <a:ext uri="{28A0092B-C50C-407E-A947-70E740481C1C}">
                           <a14:useLocalDpi xmlns:a14="http://schemas.microsoft.com/office/drawing/2010/main" val="0"/>
@@ -6591,23 +7103,6 @@
           </wp:inline>
         </w:drawing>
       </w:r>
-    </w:p>
-    <w:p>
-      <w:pPr>
-        <w:ind w:left="-288" w:right="-288"/>
-        <w:rPr>
-          <w:rFonts w:ascii="Helvetica Neue" w:hAnsi="Helvetica Neue"/>
-          <w:b/>
-        </w:rPr>
-      </w:pPr>
-    </w:p>
-    <w:p>
-      <w:pPr>
-        <w:ind w:left="-288" w:right="-288" w:firstLine="720"/>
-        <w:rPr>
-          <w:rFonts w:ascii="Helvetica Neue" w:hAnsi="Helvetica Neue"/>
-        </w:rPr>
-      </w:pPr>
     </w:p>
     <w:p>
       <w:pPr>
@@ -8167,7 +8662,7 @@
 </file>
 
 <file path=customXml/itemProps1.xml><?xml version="1.0" encoding="utf-8"?>
-<ds:datastoreItem xmlns:ds="http://schemas.openxmlformats.org/officeDocument/2006/customXml" ds:itemID="{EA4BBAD6-D061-FA46-B77C-77069F7FFF6A}">
+<ds:datastoreItem xmlns:ds="http://schemas.openxmlformats.org/officeDocument/2006/customXml" ds:itemID="{D036C0F1-03F8-424F-B2A8-0FECE47A4DB4}">
   <ds:schemaRefs>
     <ds:schemaRef ds:uri="http://schemas.openxmlformats.org/officeDocument/2006/bibliography"/>
   </ds:schemaRefs>

</xml_diff>